<commit_message>
Inclusão dos processos de testes no ciclo de desenvolvimento do projeto.
</commit_message>
<xml_diff>
--- a/Artefatos/Processo.docx
+++ b/Artefatos/Processo.docx
@@ -201,7 +201,7 @@
               <w:noProof/>
             </w:rPr>
             <w:pict>
-              <v:group id="_x0000_s1026" style="position:absolute;margin-left:2234.85pt;margin-top:0;width:264.55pt;height:690.65pt;z-index:251660288;mso-position-horizontal:right;mso-position-horizontal-relative:page;mso-position-vertical:bottom;mso-position-vertical-relative:page" coordorigin="5531,1258" coordsize="5291,13813">
+              <v:group id="_x0000_s1026" style="position:absolute;margin-left:2448.2pt;margin-top:0;width:264.55pt;height:690.65pt;z-index:251660288;mso-position-horizontal:right;mso-position-horizontal-relative:page;mso-position-vertical:bottom;mso-position-vertical-relative:page" coordorigin="5531,1258" coordsize="5291,13813">
                 <v:shapetype id="_x0000_t32" coordsize="21600,21600" o:spt="32" o:oned="t" path="m,l21600,21600e" filled="f">
                   <v:path arrowok="t" fillok="f" o:connecttype="none"/>
                   <o:lock v:ext="edit" shapetype="t"/>
@@ -239,7 +239,7 @@
               <w:noProof/>
             </w:rPr>
             <w:pict>
-              <v:group id="_x0000_s1032" style="position:absolute;margin-left:3343.3pt;margin-top:0;width:332.7pt;height:227.25pt;z-index:251661312;mso-position-horizontal:right;mso-position-horizontal-relative:margin;mso-position-vertical:top;mso-position-vertical-relative:page" coordorigin="4136,15" coordsize="6654,4545" o:allowincell="f">
+              <v:group id="_x0000_s1032" style="position:absolute;margin-left:3624.8pt;margin-top:0;width:332.7pt;height:227.25pt;z-index:251661312;mso-position-horizontal:right;mso-position-horizontal-relative:margin;mso-position-vertical:top;mso-position-vertical-relative:page" coordorigin="4136,15" coordsize="6654,4545" o:allowincell="f">
                 <v:shape id="_x0000_s1033" type="#_x0000_t32" style="position:absolute;left:4136;top:15;width:3058;height:3855" o:connectortype="straight" strokecolor="#a7bfde [1620]"/>
                 <v:oval id="_x0000_s1034" style="position:absolute;left:6674;top:444;width:4116;height:4116" fillcolor="#a7bfde [1620]" stroked="f"/>
                 <v:oval id="_x0000_s1035" style="position:absolute;left:6773;top:1058;width:3367;height:3367" fillcolor="#d3dfee [820]" stroked="f"/>
@@ -903,21 +903,7 @@
         <w:rPr>
           <w:rFonts w:cstheme="minorHAnsi"/>
         </w:rPr>
-        <w:t xml:space="preserve">ordagem geral do </w:t>
-      </w:r>
-      <w:proofErr w:type="gramStart"/>
-      <w:r>
-        <w:rPr>
-          <w:rFonts w:cstheme="minorHAnsi"/>
-        </w:rPr>
-        <w:t>sistema ,</w:t>
-      </w:r>
-      <w:proofErr w:type="gramEnd"/>
-      <w:r>
-        <w:rPr>
-          <w:rFonts w:cstheme="minorHAnsi"/>
-        </w:rPr>
-        <w:t xml:space="preserve"> gerando</w:t>
+        <w:t>ordagem geral do sistema, gerando</w:t>
       </w:r>
       <w:r>
         <w:rPr>
@@ -942,7 +928,39 @@
           <w:rFonts w:cstheme="minorHAnsi"/>
           <w:b/>
         </w:rPr>
-        <w:t>HITORIA DO USUARIO</w:t>
+        <w:t>HISTORIA</w:t>
+      </w:r>
+      <w:r>
+        <w:rPr>
+          <w:rFonts w:cstheme="minorHAnsi"/>
+          <w:b/>
+        </w:rPr>
+        <w:t xml:space="preserve"> DO </w:t>
+      </w:r>
+      <w:r>
+        <w:rPr>
+          <w:rFonts w:cstheme="minorHAnsi"/>
+          <w:b/>
+        </w:rPr>
+        <w:t>USUÁRIO</w:t>
+      </w:r>
+      <w:r>
+        <w:rPr>
+          <w:rFonts w:cstheme="minorHAnsi"/>
+        </w:rPr>
+        <w:t>.</w:t>
+      </w:r>
+      <w:r>
+        <w:rPr>
+          <w:rFonts w:cstheme="minorHAnsi"/>
+        </w:rPr>
+        <w:t xml:space="preserve"> Será realizado nesse modulo teste de</w:t>
+      </w:r>
+      <w:r>
+        <w:rPr>
+          <w:rFonts w:cstheme="minorHAnsi"/>
+        </w:rPr>
+        <w:t xml:space="preserve"> requisitos e funcionalidades</w:t>
       </w:r>
       <w:r>
         <w:rPr>
@@ -1127,6 +1145,24 @@
         </w:rPr>
         <w:t>.</w:t>
       </w:r>
+      <w:r>
+        <w:rPr>
+          <w:rFonts w:cstheme="minorHAnsi"/>
+        </w:rPr>
+        <w:t xml:space="preserve"> </w:t>
+      </w:r>
+      <w:r>
+        <w:rPr>
+          <w:rFonts w:cstheme="minorHAnsi"/>
+        </w:rPr>
+        <w:t>Será realizado nesse modulo teste de</w:t>
+      </w:r>
+      <w:r>
+        <w:rPr>
+          <w:rFonts w:cstheme="minorHAnsi"/>
+        </w:rPr>
+        <w:t xml:space="preserve"> requisitos.</w:t>
+      </w:r>
     </w:p>
     <w:p>
       <w:pPr>
@@ -1249,10 +1285,50 @@
         </w:rPr>
         <w:t>ARQUITETO DO SISTEMA</w:t>
       </w:r>
+      <w:r>
+        <w:rPr>
+          <w:rFonts w:cstheme="minorHAnsi"/>
+        </w:rPr>
+        <w:t xml:space="preserve"> </w:t>
+      </w:r>
+      <w:r>
+        <w:rPr>
+          <w:rFonts w:cstheme="minorHAnsi"/>
+        </w:rPr>
+        <w:t xml:space="preserve">usa os </w:t>
+      </w:r>
+      <w:r>
+        <w:rPr>
+          <w:rFonts w:cstheme="minorHAnsi"/>
+          <w:b/>
+        </w:rPr>
+        <w:t>MODELOS DO SSISTEMAS</w:t>
+      </w:r>
       <w:proofErr w:type="gramStart"/>
       <w:r>
         <w:rPr>
           <w:rFonts w:cstheme="minorHAnsi"/>
+          <w:b/>
+        </w:rPr>
+        <w:t xml:space="preserve">  </w:t>
+      </w:r>
+      <w:proofErr w:type="gramEnd"/>
+      <w:r>
+        <w:rPr>
+          <w:rFonts w:cstheme="minorHAnsi"/>
+        </w:rPr>
+        <w:t>e a</w:t>
+      </w:r>
+      <w:r>
+        <w:rPr>
+          <w:rFonts w:cstheme="minorHAnsi"/>
+          <w:b/>
+        </w:rPr>
+        <w:t xml:space="preserve"> HITORIA DO USUARIO</w:t>
+      </w:r>
+      <w:r>
+        <w:rPr>
+          <w:rFonts w:cstheme="minorHAnsi"/>
         </w:rPr>
         <w:t xml:space="preserve"> </w:t>
       </w:r>
@@ -1260,66 +1336,38 @@
         <w:rPr>
           <w:rFonts w:cstheme="minorHAnsi"/>
         </w:rPr>
+        <w:t xml:space="preserve">para Gerar a </w:t>
+      </w:r>
+      <w:r>
+        <w:rPr>
+          <w:rFonts w:cstheme="minorHAnsi"/>
+          <w:b/>
+        </w:rPr>
+        <w:t>ARQUITETURA DO SISTEMA</w:t>
+      </w:r>
+      <w:r>
+        <w:rPr>
+          <w:rFonts w:cstheme="minorHAnsi"/>
+        </w:rPr>
+        <w:t>.</w:t>
+      </w:r>
+      <w:r>
+        <w:rPr>
+          <w:rFonts w:cstheme="minorHAnsi"/>
+        </w:rPr>
         <w:t xml:space="preserve"> </w:t>
       </w:r>
-      <w:proofErr w:type="gramEnd"/>
-      <w:r>
-        <w:rPr>
-          <w:rFonts w:cstheme="minorHAnsi"/>
-        </w:rPr>
-        <w:t xml:space="preserve">usa os </w:t>
-      </w:r>
-      <w:r>
-        <w:rPr>
-          <w:rFonts w:cstheme="minorHAnsi"/>
-          <w:b/>
-        </w:rPr>
-        <w:t>MODELOS DO SSISTEMAS</w:t>
-      </w:r>
-      <w:r>
-        <w:rPr>
-          <w:rFonts w:cstheme="minorHAnsi"/>
-          <w:b/>
-        </w:rPr>
-        <w:t xml:space="preserve">  </w:t>
-      </w:r>
-      <w:r>
-        <w:rPr>
-          <w:rFonts w:cstheme="minorHAnsi"/>
-        </w:rPr>
-        <w:t>e a</w:t>
-      </w:r>
-      <w:r>
-        <w:rPr>
-          <w:rFonts w:cstheme="minorHAnsi"/>
-          <w:b/>
-        </w:rPr>
-        <w:t xml:space="preserve"> HITORIA DO USUARIO</w:t>
-      </w:r>
-      <w:r>
-        <w:rPr>
-          <w:rFonts w:cstheme="minorHAnsi"/>
-        </w:rPr>
-        <w:t xml:space="preserve"> </w:t>
-      </w:r>
-      <w:r>
-        <w:rPr>
-          <w:rFonts w:cstheme="minorHAnsi"/>
-        </w:rPr>
-        <w:t xml:space="preserve">para Gerar a </w:t>
-      </w:r>
-      <w:r>
-        <w:rPr>
-          <w:rFonts w:cstheme="minorHAnsi"/>
-          <w:b/>
-        </w:rPr>
-        <w:t>ARQUITETURA DO SISTEMA</w:t>
-      </w:r>
-      <w:r>
-        <w:rPr>
-          <w:rFonts w:cstheme="minorHAnsi"/>
-        </w:rPr>
-        <w:t>.</w:t>
+      <w:r>
+        <w:rPr>
+          <w:rFonts w:cstheme="minorHAnsi"/>
+        </w:rPr>
+        <w:t>Será realizado nesse modulo teste de</w:t>
+      </w:r>
+      <w:r>
+        <w:rPr>
+          <w:rFonts w:cstheme="minorHAnsi"/>
+        </w:rPr>
+        <w:t xml:space="preserve"> documentação.</w:t>
       </w:r>
     </w:p>
     <w:p>
@@ -1418,15 +1466,15 @@
         <w:rPr>
           <w:rFonts w:cstheme="minorHAnsi"/>
           <w:color w:val="000000"/>
-          <w:shd w:val="clear" w:color="auto" w:fill="FFFFFF"/>
-        </w:rPr>
-      </w:pPr>
-      <w:r>
-        <w:rPr>
-          <w:rFonts w:cstheme="minorHAnsi"/>
-          <w:b/>
-        </w:rPr>
-        <w:lastRenderedPageBreak/>
+          <w:u w:val="single"/>
+          <w:shd w:val="clear" w:color="auto" w:fill="FFFFFF"/>
+        </w:rPr>
+      </w:pPr>
+      <w:r>
+        <w:rPr>
+          <w:rFonts w:cstheme="minorHAnsi"/>
+          <w:b/>
+        </w:rPr>
         <w:t xml:space="preserve">Planejar e Gerenciar a iteração: </w:t>
       </w:r>
       <w:r>
@@ -1454,6 +1502,14 @@
           <w:shd w:val="clear" w:color="auto" w:fill="FFFFFF"/>
         </w:rPr>
         <w:t xml:space="preserve"> ser diminuídas, estabelecer as metas da iteração e apoiar a equipe de desenvolvimento para alcançar essas metas.</w:t>
+      </w:r>
+      <w:r>
+        <w:rPr>
+          <w:rFonts w:cstheme="minorHAnsi"/>
+          <w:color w:val="000000"/>
+          <w:shd w:val="clear" w:color="auto" w:fill="FFFFFF"/>
+        </w:rPr>
+        <w:t xml:space="preserve"> </w:t>
       </w:r>
     </w:p>
     <w:p>
@@ -1678,6 +1734,26 @@
           <w:shd w:val="clear" w:color="auto" w:fill="FFFFFF"/>
         </w:rPr>
         <w:t xml:space="preserve"> e da verificação.</w:t>
+      </w:r>
+      <w:r>
+        <w:rPr>
+          <w:rFonts w:cstheme="minorHAnsi"/>
+          <w:color w:val="000000"/>
+          <w:shd w:val="clear" w:color="auto" w:fill="FFFFFF"/>
+        </w:rPr>
+        <w:t xml:space="preserve"> </w:t>
+      </w:r>
+      <w:r>
+        <w:rPr>
+          <w:rFonts w:cstheme="minorHAnsi"/>
+        </w:rPr>
+        <w:t xml:space="preserve">Será </w:t>
+      </w:r>
+      <w:r>
+        <w:rPr>
+          <w:rFonts w:cstheme="minorHAnsi"/>
+        </w:rPr>
+        <w:t>realizado nesse modulo testes funcionais e documentação.</w:t>
       </w:r>
     </w:p>
     <w:p>
@@ -2100,6 +2176,42 @@
         </w:rPr>
         <w:t xml:space="preserve"> DESENVOLVEDOR.</w:t>
       </w:r>
+      <w:r>
+        <w:rPr>
+          <w:rFonts w:cstheme="minorHAnsi"/>
+          <w:b/>
+          <w:bCs/>
+          <w:iCs/>
+          <w:shd w:val="clear" w:color="auto" w:fill="FFFFFF"/>
+        </w:rPr>
+        <w:t xml:space="preserve"> </w:t>
+      </w:r>
+      <w:r>
+        <w:rPr>
+          <w:rFonts w:cstheme="minorHAnsi"/>
+        </w:rPr>
+        <w:t xml:space="preserve">Será </w:t>
+      </w:r>
+      <w:r>
+        <w:rPr>
+          <w:rFonts w:cstheme="minorHAnsi"/>
+        </w:rPr>
+        <w:t xml:space="preserve">realizado nesse modulo teste </w:t>
+      </w:r>
+      <w:r>
+        <w:rPr>
+          <w:rFonts w:cstheme="minorHAnsi"/>
+        </w:rPr>
+        <w:t>de codificação e usabilidade</w:t>
+      </w:r>
+      <w:bookmarkStart w:id="0" w:name="_GoBack"/>
+      <w:bookmarkEnd w:id="0"/>
+      <w:r>
+        <w:rPr>
+          <w:rFonts w:cstheme="minorHAnsi"/>
+        </w:rPr>
+        <w:t>.</w:t>
+      </w:r>
     </w:p>
     <w:p>
       <w:pPr>
@@ -2952,8 +3064,6 @@
         </w:rPr>
         <w:t>,Inaldo</w:t>
       </w:r>
-      <w:bookmarkStart w:id="0" w:name="_GoBack"/>
-      <w:bookmarkEnd w:id="0"/>
       <w:proofErr w:type="spellEnd"/>
       <w:r>
         <w:rPr>

</xml_diff>